<commit_message>
Information, link, and visual modifications ONE.
</commit_message>
<xml_diff>
--- a/Check list_Emilio's Notes.docx
+++ b/Check list_Emilio's Notes.docx
@@ -174,41 +174,55 @@
       </w:pPr>
       <w:r>
         <w:tab/>
-      </w:r>
-      <w:r>
         <w:t>-Maybe add a save button to save modifications the user has made to the code in each box</w:t>
       </w:r>
     </w:p>
     <w:p>
       <w:pPr>
         <w:spacing w:after="0" w:line="240" w:lineRule="auto"/>
-      </w:pPr>
-      <w:r>
-        <w:tab/>
-        <w:t xml:space="preserve">1.   </w:t>
-      </w:r>
-      <w:r>
-        <w:t>JavaScript is the world's most misunderstood programming language.</w:t>
+        <w:rPr>
+          <w:strike/>
+        </w:rPr>
+      </w:pPr>
+      <w:r>
+        <w:rPr>
+          <w:strike/>
+        </w:rPr>
+        <w:tab/>
+        <w:t>1.   JavaScript is the world's most misunderstood programming language.</w:t>
       </w:r>
     </w:p>
     <w:p>
       <w:pPr>
         <w:spacing w:after="0" w:line="240" w:lineRule="auto"/>
         <w:ind w:left="720"/>
-      </w:pPr>
-      <w:r>
-        <w:tab/>
-      </w:r>
-      <w:r>
+        <w:rPr>
+          <w:strike/>
+        </w:rPr>
+      </w:pPr>
+      <w:r>
+        <w:rPr>
+          <w:strike/>
+        </w:rPr>
+        <w:tab/>
+      </w:r>
+      <w:r>
+        <w:rPr>
+          <w:strike/>
+        </w:rPr>
         <w:t>-No timestamp, add timestamp of 0:44</w:t>
       </w:r>
       <w:r>
+        <w:rPr>
+          <w:strike/>
+        </w:rPr>
         <w:t xml:space="preserve"> </w:t>
       </w:r>
       <w:hyperlink r:id="rId7" w:history="1">
         <w:r>
           <w:rPr>
             <w:rStyle w:val="Hyperlink"/>
+            <w:strike/>
           </w:rPr>
           <w:t>http://youtu.be/v2ifWcnQs6M?t=44s</w:t>
         </w:r>
@@ -218,11 +232,20 @@
       <w:pPr>
         <w:spacing w:after="0" w:line="240" w:lineRule="auto"/>
         <w:ind w:firstLine="720"/>
-      </w:pPr>
-      <w:r>
+        <w:rPr>
+          <w:strike/>
+        </w:rPr>
+      </w:pPr>
+      <w:r>
+        <w:rPr>
+          <w:strike/>
+        </w:rPr>
         <w:t xml:space="preserve">2.   </w:t>
       </w:r>
       <w:r>
+        <w:rPr>
+          <w:strike/>
+        </w:rPr>
         <w:t>History</w:t>
       </w:r>
     </w:p>
@@ -230,18 +253,28 @@
       <w:pPr>
         <w:spacing w:after="0" w:line="240" w:lineRule="auto"/>
         <w:ind w:firstLine="720"/>
-      </w:pPr>
-      <w:r>
+        <w:rPr>
+          <w:strike/>
+        </w:rPr>
+      </w:pPr>
+      <w:r>
+        <w:rPr>
+          <w:strike/>
+        </w:rPr>
         <w:tab/>
         <w:t>-No timestamp, add timestamp of 3:50</w:t>
       </w:r>
       <w:r>
+        <w:rPr>
+          <w:strike/>
+        </w:rPr>
         <w:t xml:space="preserve"> </w:t>
       </w:r>
       <w:hyperlink r:id="rId8" w:history="1">
         <w:r>
           <w:rPr>
             <w:rStyle w:val="Hyperlink"/>
+            <w:strike/>
           </w:rPr>
           <w:t>http://youtu.be/v2ifWcnQs6M?t=3m50s</w:t>
         </w:r>
@@ -252,21 +285,20 @@
         <w:spacing w:after="0" w:line="240" w:lineRule="auto"/>
         <w:ind w:left="1080"/>
         <w:rPr>
+          <w:strike/>
           <w:color w:val="5B9BD5" w:themeColor="accent1"/>
         </w:rPr>
       </w:pPr>
       <w:r>
-        <w:tab/>
-        <w:t xml:space="preserve">4.   </w:t>
-      </w:r>
-      <w:r>
-        <w:t>Sun and Netscape created an alliance.</w:t>
-      </w:r>
-      <w:r>
-        <w:t xml:space="preserve">  </w:t>
-      </w:r>
-      <w:r>
-        <w:rPr>
+        <w:rPr>
+          <w:strike/>
+        </w:rPr>
+        <w:tab/>
+        <w:t xml:space="preserve">4.   Sun and Netscape created an alliance.  </w:t>
+      </w:r>
+      <w:r>
+        <w:rPr>
+          <w:strike/>
           <w:color w:val="ED7D31" w:themeColor="accent2"/>
         </w:rPr>
         <w:t xml:space="preserve">To create JavaScript? </w:t>
@@ -324,8 +356,14 @@
     <w:p>
       <w:pPr>
         <w:spacing w:after="0" w:line="240" w:lineRule="auto"/>
-      </w:pPr>
-      <w:r>
+        <w:rPr>
+          <w:strike/>
+        </w:rPr>
+      </w:pPr>
+      <w:r>
+        <w:rPr>
+          <w:strike/>
+        </w:rPr>
         <w:tab/>
         <w:t xml:space="preserve">3.   Key Tenets </w:t>
       </w:r>
@@ -333,24 +371,40 @@
     <w:p>
       <w:pPr>
         <w:spacing w:after="0" w:line="240" w:lineRule="auto"/>
-      </w:pPr>
-      <w:r>
-        <w:tab/>
-      </w:r>
-      <w:r>
+        <w:rPr>
+          <w:strike/>
+        </w:rPr>
+      </w:pPr>
+      <w:r>
+        <w:rPr>
+          <w:strike/>
+        </w:rPr>
+        <w:tab/>
+      </w:r>
+      <w:r>
+        <w:rPr>
+          <w:strike/>
+        </w:rPr>
         <w:tab/>
         <w:t xml:space="preserve">-No timestamp, add timestamp of </w:t>
       </w:r>
       <w:r>
+        <w:rPr>
+          <w:strike/>
+        </w:rPr>
         <w:t>10:38</w:t>
       </w:r>
       <w:r>
+        <w:rPr>
+          <w:strike/>
+        </w:rPr>
         <w:t xml:space="preserve"> </w:t>
       </w:r>
       <w:hyperlink r:id="rId9" w:history="1">
         <w:r>
           <w:rPr>
             <w:rStyle w:val="Hyperlink"/>
+            <w:strike/>
           </w:rPr>
           <w:t>http://youtu.be/v2ifWcnQs6M?t=10m38s</w:t>
         </w:r>
@@ -359,8 +413,14 @@
     <w:p>
       <w:pPr>
         <w:spacing w:after="0" w:line="240" w:lineRule="auto"/>
-      </w:pPr>
-      <w:r>
+        <w:rPr>
+          <w:strike/>
+        </w:rPr>
+      </w:pPr>
+      <w:r>
+        <w:rPr>
+          <w:strike/>
+        </w:rPr>
         <w:tab/>
         <w:t>4.   Values</w:t>
       </w:r>
@@ -368,24 +428,40 @@
     <w:p>
       <w:pPr>
         <w:spacing w:after="0" w:line="240" w:lineRule="auto"/>
-      </w:pPr>
-      <w:r>
-        <w:tab/>
-      </w:r>
-      <w:r>
+        <w:rPr>
+          <w:strike/>
+        </w:rPr>
+      </w:pPr>
+      <w:r>
+        <w:rPr>
+          <w:strike/>
+        </w:rPr>
+        <w:tab/>
+      </w:r>
+      <w:r>
+        <w:rPr>
+          <w:strike/>
+        </w:rPr>
         <w:tab/>
         <w:t xml:space="preserve">-No timestamp, add timestamp of </w:t>
       </w:r>
       <w:r>
+        <w:rPr>
+          <w:strike/>
+        </w:rPr>
         <w:t>13:22</w:t>
       </w:r>
       <w:r>
+        <w:rPr>
+          <w:strike/>
+        </w:rPr>
         <w:t xml:space="preserve"> </w:t>
       </w:r>
       <w:hyperlink r:id="rId10" w:history="1">
         <w:r>
           <w:rPr>
             <w:rStyle w:val="Hyperlink"/>
+            <w:strike/>
           </w:rPr>
           <w:t>http://youtu.be/v2ifWcnQs6M?t=13m22s</w:t>
         </w:r>
@@ -394,8 +470,14 @@
     <w:p>
       <w:pPr>
         <w:spacing w:after="0" w:line="240" w:lineRule="auto"/>
-      </w:pPr>
-      <w:r>
+        <w:rPr>
+          <w:strike/>
+        </w:rPr>
+      </w:pPr>
+      <w:r>
+        <w:rPr>
+          <w:strike/>
+        </w:rPr>
         <w:tab/>
         <w:t>5.   Number</w:t>
       </w:r>
@@ -403,26 +485,45 @@
     <w:p>
       <w:pPr>
         <w:spacing w:after="0" w:line="240" w:lineRule="auto"/>
-      </w:pPr>
-      <w:r>
-        <w:tab/>
-      </w:r>
-      <w:r>
-        <w:tab/>
-      </w:r>
-      <w:r>
+        <w:rPr>
+          <w:strike/>
+        </w:rPr>
+      </w:pPr>
+      <w:r>
+        <w:rPr>
+          <w:strike/>
+        </w:rPr>
+        <w:tab/>
+      </w:r>
+      <w:r>
+        <w:rPr>
+          <w:strike/>
+        </w:rPr>
+        <w:tab/>
+      </w:r>
+      <w:r>
+        <w:rPr>
+          <w:strike/>
+        </w:rPr>
         <w:t xml:space="preserve">-No timestamp, add timestamp of </w:t>
       </w:r>
       <w:r>
+        <w:rPr>
+          <w:strike/>
+        </w:rPr>
         <w:t>13:34</w:t>
       </w:r>
       <w:r>
+        <w:rPr>
+          <w:strike/>
+        </w:rPr>
         <w:t xml:space="preserve"> </w:t>
       </w:r>
       <w:hyperlink r:id="rId11" w:history="1">
         <w:r>
           <w:rPr>
             <w:rStyle w:val="Hyperlink"/>
+            <w:strike/>
           </w:rPr>
           <w:t>http://youtu.be/v2ifWcnQs6M?t=13m34s</w:t>
         </w:r>
@@ -456,7 +557,6 @@
           <w:strike/>
         </w:rPr>
       </w:pPr>
-      <w:bookmarkStart w:id="0" w:name="_GoBack"/>
       <w:r>
         <w:rPr>
           <w:strike/>
@@ -464,7 +564,6 @@
         <w:t>-Add another bullet point saying, “The problem with floating point numbers is that 0.1 + 0.2 does NOT equal 0.3”</w:t>
       </w:r>
     </w:p>
-    <w:bookmarkEnd w:id="0"/>
     <w:p>
       <w:pPr>
         <w:spacing w:after="0" w:line="240" w:lineRule="auto"/>
@@ -561,16 +660,28 @@
     <w:p>
       <w:pPr>
         <w:spacing w:after="0" w:line="240" w:lineRule="auto"/>
-      </w:pPr>
-      <w:r>
+        <w:rPr>
+          <w:strike/>
+        </w:rPr>
+      </w:pPr>
+      <w:r>
+        <w:rPr>
+          <w:strike/>
+        </w:rPr>
         <w:tab/>
       </w:r>
       <w:proofErr w:type="gramStart"/>
       <w:r>
+        <w:rPr>
+          <w:strike/>
+        </w:rPr>
         <w:t xml:space="preserve">6.   </w:t>
       </w:r>
       <w:proofErr w:type="spellStart"/>
       <w:r>
+        <w:rPr>
+          <w:strike/>
+        </w:rPr>
         <w:t>NaN</w:t>
       </w:r>
       <w:proofErr w:type="spellEnd"/>
@@ -579,21 +690,34 @@
     <w:p>
       <w:pPr>
         <w:spacing w:after="0" w:line="240" w:lineRule="auto"/>
-      </w:pPr>
-      <w:r>
-        <w:tab/>
-      </w:r>
-      <w:r>
+        <w:rPr>
+          <w:strike/>
+        </w:rPr>
+      </w:pPr>
+      <w:r>
+        <w:rPr>
+          <w:strike/>
+        </w:rPr>
+        <w:tab/>
+      </w:r>
+      <w:r>
+        <w:rPr>
+          <w:strike/>
+        </w:rPr>
         <w:tab/>
         <w:t>-</w:t>
       </w:r>
       <w:r>
+        <w:rPr>
+          <w:strike/>
+        </w:rPr>
         <w:t xml:space="preserve">Wrong timestamp, add timestamp of 14:30 </w:t>
       </w:r>
       <w:hyperlink r:id="rId12" w:history="1">
         <w:r>
           <w:rPr>
             <w:rStyle w:val="Hyperlink"/>
+            <w:strike/>
           </w:rPr>
           <w:t>http://youtu.be/v2ifWcnQs6M?t=14m30s</w:t>
         </w:r>
@@ -602,74 +726,131 @@
     <w:p>
       <w:pPr>
         <w:spacing w:after="0" w:line="240" w:lineRule="auto"/>
-      </w:pPr>
-      <w:r>
-        <w:tab/>
-      </w:r>
-      <w:r>
-        <w:tab/>
-      </w:r>
-      <w:r>
+        <w:rPr>
+          <w:strike/>
+        </w:rPr>
+      </w:pPr>
+      <w:r>
+        <w:rPr>
+          <w:strike/>
+        </w:rPr>
+        <w:tab/>
+      </w:r>
+      <w:r>
+        <w:rPr>
+          <w:strike/>
+        </w:rPr>
+        <w:tab/>
+      </w:r>
+      <w:r>
+        <w:rPr>
+          <w:strike/>
+        </w:rPr>
         <w:tab/>
         <w:t xml:space="preserve">-In the video, Douglas starts talking about </w:t>
       </w:r>
       <w:proofErr w:type="spellStart"/>
       <w:r>
+        <w:rPr>
+          <w:strike/>
+        </w:rPr>
         <w:t>NaN</w:t>
       </w:r>
       <w:proofErr w:type="spellEnd"/>
       <w:r>
+        <w:rPr>
+          <w:strike/>
+        </w:rPr>
         <w:t xml:space="preserve"> at 14:30</w:t>
       </w:r>
       <w:r>
+        <w:rPr>
+          <w:strike/>
+        </w:rPr>
         <w:t xml:space="preserve"> and ends at 15:25</w:t>
       </w:r>
     </w:p>
     <w:p>
       <w:pPr>
         <w:spacing w:after="0" w:line="240" w:lineRule="auto"/>
-      </w:pPr>
-      <w:r>
-        <w:tab/>
-      </w:r>
-      <w:r>
+        <w:rPr>
+          <w:strike/>
+        </w:rPr>
+      </w:pPr>
+      <w:r>
+        <w:rPr>
+          <w:strike/>
+        </w:rPr>
+        <w:tab/>
+      </w:r>
+      <w:r>
+        <w:rPr>
+          <w:strike/>
+        </w:rPr>
         <w:tab/>
         <w:t>-Maybe include another bullet point or in the title with “</w:t>
       </w:r>
       <w:proofErr w:type="spellStart"/>
       <w:r>
+        <w:rPr>
+          <w:strike/>
+        </w:rPr>
         <w:t>NaN</w:t>
       </w:r>
       <w:proofErr w:type="spellEnd"/>
       <w:r>
+        <w:rPr>
+          <w:strike/>
+        </w:rPr>
         <w:t xml:space="preserve"> – Not a Number”</w:t>
       </w:r>
     </w:p>
     <w:p>
       <w:pPr>
         <w:spacing w:after="0" w:line="240" w:lineRule="auto"/>
-      </w:pPr>
-      <w:r>
+        <w:rPr>
+          <w:strike/>
+        </w:rPr>
+      </w:pPr>
+      <w:r>
+        <w:rPr>
+          <w:strike/>
+        </w:rPr>
         <w:tab/>
         <w:t xml:space="preserve">7.   </w:t>
       </w:r>
       <w:proofErr w:type="gramStart"/>
       <w:r>
+        <w:rPr>
+          <w:strike/>
+        </w:rPr>
         <w:t>Number()</w:t>
       </w:r>
       <w:proofErr w:type="gramEnd"/>
       <w:r>
+        <w:rPr>
+          <w:strike/>
+        </w:rPr>
         <w:t xml:space="preserve"> </w:t>
       </w:r>
     </w:p>
     <w:p>
       <w:pPr>
         <w:spacing w:after="0" w:line="240" w:lineRule="auto"/>
-      </w:pPr>
-      <w:r>
-        <w:tab/>
-      </w:r>
-      <w:r>
+        <w:rPr>
+          <w:strike/>
+        </w:rPr>
+      </w:pPr>
+      <w:r>
+        <w:rPr>
+          <w:strike/>
+        </w:rPr>
+        <w:tab/>
+      </w:r>
+      <w:r>
+        <w:rPr>
+          <w:strike/>
+        </w:rPr>
         <w:tab/>
         <w:t xml:space="preserve">-Wrong timestamp, add timestamp of 15:27 </w:t>
       </w:r>
@@ -677,6 +858,7 @@
         <w:r>
           <w:rPr>
             <w:rStyle w:val="Hyperlink"/>
+            <w:strike/>
           </w:rPr>
           <w:t>http://youtu.be/v2ifWcnQs6M?t=15m27s</w:t>
         </w:r>
@@ -686,19 +868,30 @@
       <w:pPr>
         <w:spacing w:after="0" w:line="240" w:lineRule="auto"/>
       </w:pPr>
+      <w:bookmarkStart w:id="0" w:name="_GoBack"/>
       <w:r>
         <w:tab/>
         <w:t>8.   Math Object</w:t>
       </w:r>
     </w:p>
-    <w:p>
-      <w:pPr>
-        <w:spacing w:after="0" w:line="240" w:lineRule="auto"/>
-      </w:pPr>
-      <w:r>
-        <w:tab/>
-      </w:r>
-      <w:r>
+    <w:bookmarkEnd w:id="0"/>
+    <w:p>
+      <w:pPr>
+        <w:spacing w:after="0" w:line="240" w:lineRule="auto"/>
+        <w:rPr>
+          <w:strike/>
+        </w:rPr>
+      </w:pPr>
+      <w:r>
+        <w:rPr>
+          <w:strike/>
+        </w:rPr>
+        <w:tab/>
+      </w:r>
+      <w:r>
+        <w:rPr>
+          <w:strike/>
+        </w:rPr>
         <w:tab/>
         <w:t xml:space="preserve">-Wrong timestamp, add timestamp of 16:37 </w:t>
       </w:r>
@@ -706,6 +899,7 @@
         <w:r>
           <w:rPr>
             <w:rStyle w:val="Hyperlink"/>
+            <w:strike/>
           </w:rPr>
           <w:t>http://youtu.be/v2ifWcnQs6M?t=16m37s</w:t>
         </w:r>

</xml_diff>

<commit_message>
Information, link, and visual modifications TWO.
</commit_message>
<xml_diff>
--- a/Check list_Emilio's Notes.docx
+++ b/Check list_Emilio's Notes.docx
@@ -868,257 +868,394 @@
       <w:pPr>
         <w:spacing w:after="0" w:line="240" w:lineRule="auto"/>
       </w:pPr>
+      <w:r>
+        <w:tab/>
+        <w:t>8.   Math Object</w:t>
+      </w:r>
+    </w:p>
+    <w:p>
+      <w:pPr>
+        <w:spacing w:after="0" w:line="240" w:lineRule="auto"/>
+        <w:rPr>
+          <w:strike/>
+        </w:rPr>
+      </w:pPr>
+      <w:r>
+        <w:rPr>
+          <w:strike/>
+        </w:rPr>
+        <w:tab/>
+      </w:r>
+      <w:r>
+        <w:rPr>
+          <w:strike/>
+        </w:rPr>
+        <w:tab/>
+        <w:t xml:space="preserve">-Wrong timestamp, add timestamp of 16:37 </w:t>
+      </w:r>
+      <w:hyperlink r:id="rId14" w:history="1">
+        <w:r>
+          <w:rPr>
+            <w:rStyle w:val="Hyperlink"/>
+            <w:strike/>
+          </w:rPr>
+          <w:t>http://youtu.be/v2ifWcnQs6M?t=16m37s</w:t>
+        </w:r>
+      </w:hyperlink>
+    </w:p>
+    <w:p>
+      <w:pPr>
+        <w:spacing w:after="0" w:line="240" w:lineRule="auto"/>
+        <w:rPr>
+          <w:strike/>
+        </w:rPr>
+      </w:pPr>
+      <w:r>
+        <w:rPr>
+          <w:strike/>
+        </w:rPr>
+        <w:tab/>
+        <w:t>9.   Strings</w:t>
+      </w:r>
+    </w:p>
+    <w:p>
+      <w:pPr>
+        <w:spacing w:after="0" w:line="240" w:lineRule="auto"/>
+        <w:rPr>
+          <w:strike/>
+        </w:rPr>
+      </w:pPr>
+      <w:r>
+        <w:rPr>
+          <w:strike/>
+        </w:rPr>
+        <w:tab/>
+      </w:r>
+      <w:r>
+        <w:rPr>
+          <w:strike/>
+        </w:rPr>
+        <w:tab/>
+        <w:t>-</w:t>
+      </w:r>
+      <w:r>
+        <w:rPr>
+          <w:strike/>
+        </w:rPr>
+        <w:t>No</w:t>
+      </w:r>
+      <w:r>
+        <w:rPr>
+          <w:strike/>
+        </w:rPr>
+        <w:t xml:space="preserve"> timestamp, add timestamp of</w:t>
+      </w:r>
+      <w:r>
+        <w:rPr>
+          <w:strike/>
+        </w:rPr>
+        <w:t xml:space="preserve"> 17:12</w:t>
+      </w:r>
+      <w:r>
+        <w:rPr>
+          <w:strike/>
+        </w:rPr>
+        <w:t xml:space="preserve"> </w:t>
+      </w:r>
+      <w:hyperlink r:id="rId15" w:history="1">
+        <w:r>
+          <w:rPr>
+            <w:rStyle w:val="Hyperlink"/>
+            <w:strike/>
+          </w:rPr>
+          <w:t>http://youtu.be/v2ifWcnQs6M?t=17m12s</w:t>
+        </w:r>
+      </w:hyperlink>
+    </w:p>
+    <w:p>
+      <w:pPr>
+        <w:spacing w:after="0" w:line="240" w:lineRule="auto"/>
+        <w:rPr>
+          <w:strike/>
+        </w:rPr>
+      </w:pPr>
+      <w:r>
+        <w:rPr>
+          <w:strike/>
+        </w:rPr>
+        <w:tab/>
+        <w:t>10.  Boolean</w:t>
+      </w:r>
+    </w:p>
+    <w:p>
+      <w:pPr>
+        <w:spacing w:after="0" w:line="240" w:lineRule="auto"/>
+        <w:rPr>
+          <w:strike/>
+        </w:rPr>
+      </w:pPr>
+      <w:r>
+        <w:rPr>
+          <w:strike/>
+        </w:rPr>
+        <w:tab/>
+      </w:r>
+      <w:r>
+        <w:rPr>
+          <w:strike/>
+        </w:rPr>
+        <w:tab/>
+        <w:t>-</w:t>
+      </w:r>
+      <w:r>
+        <w:rPr>
+          <w:strike/>
+        </w:rPr>
+        <w:t>No</w:t>
+      </w:r>
+      <w:r>
+        <w:rPr>
+          <w:strike/>
+        </w:rPr>
+        <w:t xml:space="preserve"> timestamp, add timestamp of </w:t>
+      </w:r>
+      <w:r>
+        <w:rPr>
+          <w:strike/>
+        </w:rPr>
+        <w:t>19:20</w:t>
+      </w:r>
+      <w:r>
+        <w:rPr>
+          <w:strike/>
+        </w:rPr>
+        <w:t xml:space="preserve"> </w:t>
+      </w:r>
+      <w:hyperlink r:id="rId16" w:history="1">
+        <w:r>
+          <w:rPr>
+            <w:rStyle w:val="Hyperlink"/>
+            <w:strike/>
+          </w:rPr>
+          <w:t>http://youtu.be/v2ifWcnQs6M?t=19m20s</w:t>
+        </w:r>
+      </w:hyperlink>
+    </w:p>
+    <w:p>
+      <w:pPr>
+        <w:spacing w:after="0" w:line="240" w:lineRule="auto"/>
+        <w:rPr>
+          <w:strike/>
+        </w:rPr>
+      </w:pPr>
+      <w:r>
+        <w:rPr>
+          <w:strike/>
+        </w:rPr>
+        <w:tab/>
+        <w:t>11.  Undefined and Null</w:t>
+      </w:r>
+    </w:p>
+    <w:p>
+      <w:pPr>
+        <w:spacing w:after="0" w:line="240" w:lineRule="auto"/>
+        <w:rPr>
+          <w:strike/>
+        </w:rPr>
+      </w:pPr>
+      <w:r>
+        <w:rPr>
+          <w:strike/>
+        </w:rPr>
+        <w:tab/>
+      </w:r>
+      <w:r>
+        <w:rPr>
+          <w:strike/>
+        </w:rPr>
+        <w:tab/>
+        <w:t>-</w:t>
+      </w:r>
+      <w:r>
+        <w:rPr>
+          <w:strike/>
+        </w:rPr>
+        <w:t>Wrong</w:t>
+      </w:r>
+      <w:r>
+        <w:rPr>
+          <w:strike/>
+        </w:rPr>
+        <w:t xml:space="preserve"> timestamp, add timestamp of 19:</w:t>
+      </w:r>
+      <w:r>
+        <w:rPr>
+          <w:strike/>
+        </w:rPr>
+        <w:t>45</w:t>
+      </w:r>
+      <w:r>
+        <w:rPr>
+          <w:strike/>
+        </w:rPr>
+        <w:t xml:space="preserve"> </w:t>
+      </w:r>
+      <w:hyperlink r:id="rId17" w:history="1">
+        <w:r>
+          <w:rPr>
+            <w:rStyle w:val="Hyperlink"/>
+            <w:strike/>
+          </w:rPr>
+          <w:t>http://youtu.be/v2ifWcnQs6M?t=19m45s</w:t>
+        </w:r>
+      </w:hyperlink>
+    </w:p>
+    <w:p>
+      <w:pPr>
+        <w:spacing w:after="0" w:line="240" w:lineRule="auto"/>
+        <w:rPr>
+          <w:strike/>
+        </w:rPr>
+      </w:pPr>
+      <w:r>
+        <w:rPr>
+          <w:strike/>
+        </w:rPr>
+        <w:tab/>
+        <w:t xml:space="preserve">12.  </w:t>
+      </w:r>
+      <w:proofErr w:type="spellStart"/>
+      <w:r>
+        <w:rPr>
+          <w:strike/>
+        </w:rPr>
+        <w:t>Falsy</w:t>
+      </w:r>
+      <w:proofErr w:type="spellEnd"/>
+      <w:r>
+        <w:rPr>
+          <w:strike/>
+        </w:rPr>
+        <w:t xml:space="preserve"> and </w:t>
+      </w:r>
+      <w:proofErr w:type="spellStart"/>
+      <w:r>
+        <w:rPr>
+          <w:strike/>
+        </w:rPr>
+        <w:t>Truthy</w:t>
+      </w:r>
+      <w:proofErr w:type="spellEnd"/>
+      <w:r>
+        <w:rPr>
+          <w:strike/>
+        </w:rPr>
+        <w:t xml:space="preserve"> Values</w:t>
+      </w:r>
+    </w:p>
+    <w:p>
+      <w:pPr>
+        <w:spacing w:after="0" w:line="240" w:lineRule="auto"/>
+        <w:rPr>
+          <w:strike/>
+        </w:rPr>
+      </w:pPr>
+      <w:r>
+        <w:rPr>
+          <w:strike/>
+        </w:rPr>
+        <w:tab/>
+      </w:r>
+      <w:r>
+        <w:rPr>
+          <w:strike/>
+        </w:rPr>
+        <w:tab/>
+        <w:t xml:space="preserve">-Wrong timestamp, add timestamp of </w:t>
+      </w:r>
+      <w:r>
+        <w:rPr>
+          <w:strike/>
+        </w:rPr>
+        <w:t xml:space="preserve">20:33 </w:t>
+      </w:r>
+      <w:hyperlink r:id="rId18" w:history="1">
+        <w:r>
+          <w:rPr>
+            <w:rStyle w:val="Hyperlink"/>
+            <w:strike/>
+          </w:rPr>
+          <w:t>http://youtu.be/v2ifWcnQs6M?t=20m33s</w:t>
+        </w:r>
+      </w:hyperlink>
+    </w:p>
+    <w:p>
+      <w:pPr>
+        <w:spacing w:after="0" w:line="240" w:lineRule="auto"/>
+        <w:rPr>
+          <w:strike/>
+        </w:rPr>
+      </w:pPr>
+      <w:r>
+        <w:rPr>
+          <w:strike/>
+        </w:rPr>
+        <w:tab/>
+        <w:t xml:space="preserve">13.  Objects are </w:t>
+      </w:r>
+      <w:proofErr w:type="spellStart"/>
+      <w:r>
+        <w:rPr>
+          <w:strike/>
+        </w:rPr>
+        <w:t>hashtables</w:t>
+      </w:r>
+      <w:proofErr w:type="spellEnd"/>
+    </w:p>
+    <w:p>
+      <w:pPr>
+        <w:spacing w:after="0" w:line="240" w:lineRule="auto"/>
+        <w:rPr>
+          <w:strike/>
+        </w:rPr>
+      </w:pPr>
       <w:bookmarkStart w:id="0" w:name="_GoBack"/>
       <w:r>
-        <w:tab/>
-        <w:t>8.   Math Object</w:t>
-      </w:r>
+        <w:rPr>
+          <w:strike/>
+        </w:rPr>
+        <w:tab/>
+      </w:r>
+      <w:r>
+        <w:rPr>
+          <w:strike/>
+        </w:rPr>
+        <w:tab/>
+        <w:t xml:space="preserve">-Wrong timestamp, add timestamp of </w:t>
+      </w:r>
+      <w:r>
+        <w:rPr>
+          <w:strike/>
+        </w:rPr>
+        <w:t>21:44</w:t>
+      </w:r>
+      <w:r>
+        <w:rPr>
+          <w:strike/>
+        </w:rPr>
+        <w:t xml:space="preserve"> </w:t>
+      </w:r>
+      <w:hyperlink r:id="rId19" w:history="1">
+        <w:r>
+          <w:rPr>
+            <w:rStyle w:val="Hyperlink"/>
+            <w:strike/>
+          </w:rPr>
+          <w:t>http://youtu.be/v2ifWcnQs6M?t=21m44s</w:t>
+        </w:r>
+      </w:hyperlink>
     </w:p>
     <w:bookmarkEnd w:id="0"/>
-    <w:p>
-      <w:pPr>
-        <w:spacing w:after="0" w:line="240" w:lineRule="auto"/>
-        <w:rPr>
-          <w:strike/>
-        </w:rPr>
-      </w:pPr>
-      <w:r>
-        <w:rPr>
-          <w:strike/>
-        </w:rPr>
-        <w:tab/>
-      </w:r>
-      <w:r>
-        <w:rPr>
-          <w:strike/>
-        </w:rPr>
-        <w:tab/>
-        <w:t xml:space="preserve">-Wrong timestamp, add timestamp of 16:37 </w:t>
-      </w:r>
-      <w:hyperlink r:id="rId14" w:history="1">
-        <w:r>
-          <w:rPr>
-            <w:rStyle w:val="Hyperlink"/>
-            <w:strike/>
-          </w:rPr>
-          <w:t>http://youtu.be/v2ifWcnQs6M?t=16m37s</w:t>
-        </w:r>
-      </w:hyperlink>
-    </w:p>
-    <w:p>
-      <w:pPr>
-        <w:spacing w:after="0" w:line="240" w:lineRule="auto"/>
-      </w:pPr>
-      <w:r>
-        <w:tab/>
-        <w:t>9.   Strings</w:t>
-      </w:r>
-    </w:p>
-    <w:p>
-      <w:pPr>
-        <w:spacing w:after="0" w:line="240" w:lineRule="auto"/>
-      </w:pPr>
-      <w:r>
-        <w:tab/>
-      </w:r>
-      <w:r>
-        <w:tab/>
-        <w:t>-</w:t>
-      </w:r>
-      <w:r>
-        <w:t>No</w:t>
-      </w:r>
-      <w:r>
-        <w:t xml:space="preserve"> timestamp, add timestamp of</w:t>
-      </w:r>
-      <w:r>
-        <w:t xml:space="preserve"> 17:12</w:t>
-      </w:r>
-      <w:r>
-        <w:t xml:space="preserve"> </w:t>
-      </w:r>
-      <w:hyperlink r:id="rId15" w:history="1">
-        <w:r>
-          <w:rPr>
-            <w:rStyle w:val="Hyperlink"/>
-          </w:rPr>
-          <w:t>http://youtu.be/v2ifWcnQs6M?t=17m12s</w:t>
-        </w:r>
-      </w:hyperlink>
-    </w:p>
-    <w:p>
-      <w:pPr>
-        <w:spacing w:after="0" w:line="240" w:lineRule="auto"/>
-      </w:pPr>
-      <w:r>
-        <w:tab/>
-        <w:t>10.  Boolean</w:t>
-      </w:r>
-    </w:p>
-    <w:p>
-      <w:pPr>
-        <w:spacing w:after="0" w:line="240" w:lineRule="auto"/>
-      </w:pPr>
-      <w:r>
-        <w:tab/>
-      </w:r>
-      <w:r>
-        <w:tab/>
-        <w:t>-</w:t>
-      </w:r>
-      <w:r>
-        <w:t>No</w:t>
-      </w:r>
-      <w:r>
-        <w:t xml:space="preserve"> timestamp, add timestamp of </w:t>
-      </w:r>
-      <w:r>
-        <w:t>19:20</w:t>
-      </w:r>
-      <w:r>
-        <w:t xml:space="preserve"> </w:t>
-      </w:r>
-      <w:hyperlink r:id="rId16" w:history="1">
-        <w:r>
-          <w:rPr>
-            <w:rStyle w:val="Hyperlink"/>
-          </w:rPr>
-          <w:t>http://youtu.be/v2ifWcnQs6M?t=19m20s</w:t>
-        </w:r>
-      </w:hyperlink>
-    </w:p>
-    <w:p>
-      <w:pPr>
-        <w:spacing w:after="0" w:line="240" w:lineRule="auto"/>
-      </w:pPr>
-      <w:r>
-        <w:tab/>
-        <w:t>11.  Undefined and Null</w:t>
-      </w:r>
-    </w:p>
-    <w:p>
-      <w:pPr>
-        <w:spacing w:after="0" w:line="240" w:lineRule="auto"/>
-      </w:pPr>
-      <w:r>
-        <w:tab/>
-      </w:r>
-      <w:r>
-        <w:tab/>
-        <w:t>-</w:t>
-      </w:r>
-      <w:r>
-        <w:t>Wrong</w:t>
-      </w:r>
-      <w:r>
-        <w:t xml:space="preserve"> timestamp, add timestamp of 19:</w:t>
-      </w:r>
-      <w:r>
-        <w:t>45</w:t>
-      </w:r>
-      <w:r>
-        <w:t xml:space="preserve"> </w:t>
-      </w:r>
-      <w:hyperlink r:id="rId17" w:history="1">
-        <w:r>
-          <w:rPr>
-            <w:rStyle w:val="Hyperlink"/>
-          </w:rPr>
-          <w:t>http://youtu.be/v2ifWcnQs6M?t=19m45s</w:t>
-        </w:r>
-      </w:hyperlink>
-    </w:p>
-    <w:p>
-      <w:pPr>
-        <w:spacing w:after="0" w:line="240" w:lineRule="auto"/>
-      </w:pPr>
-      <w:r>
-        <w:tab/>
-        <w:t xml:space="preserve">12.  </w:t>
-      </w:r>
-      <w:proofErr w:type="spellStart"/>
-      <w:r>
-        <w:t>Falsy</w:t>
-      </w:r>
-      <w:proofErr w:type="spellEnd"/>
-      <w:r>
-        <w:t xml:space="preserve"> and </w:t>
-      </w:r>
-      <w:proofErr w:type="spellStart"/>
-      <w:r>
-        <w:t>Truthy</w:t>
-      </w:r>
-      <w:proofErr w:type="spellEnd"/>
-      <w:r>
-        <w:t xml:space="preserve"> Values</w:t>
-      </w:r>
-    </w:p>
-    <w:p>
-      <w:pPr>
-        <w:spacing w:after="0" w:line="240" w:lineRule="auto"/>
-      </w:pPr>
-      <w:r>
-        <w:tab/>
-      </w:r>
-      <w:r>
-        <w:tab/>
-        <w:t xml:space="preserve">-Wrong timestamp, add timestamp of </w:t>
-      </w:r>
-      <w:r>
-        <w:t xml:space="preserve">20:33 </w:t>
-      </w:r>
-      <w:hyperlink r:id="rId18" w:history="1">
-        <w:r>
-          <w:rPr>
-            <w:rStyle w:val="Hyperlink"/>
-          </w:rPr>
-          <w:t>http://youtu.be/v2ifWcnQs6M?t=20m33s</w:t>
-        </w:r>
-      </w:hyperlink>
-    </w:p>
-    <w:p>
-      <w:pPr>
-        <w:spacing w:after="0" w:line="240" w:lineRule="auto"/>
-      </w:pPr>
-      <w:r>
-        <w:tab/>
-        <w:t xml:space="preserve">13.  </w:t>
-      </w:r>
-      <w:r>
-        <w:t xml:space="preserve">Objects are </w:t>
-      </w:r>
-      <w:proofErr w:type="spellStart"/>
-      <w:r>
-        <w:t>hashtables</w:t>
-      </w:r>
-      <w:proofErr w:type="spellEnd"/>
-    </w:p>
-    <w:p>
-      <w:pPr>
-        <w:spacing w:after="0" w:line="240" w:lineRule="auto"/>
-      </w:pPr>
-      <w:r>
-        <w:tab/>
-      </w:r>
-      <w:r>
-        <w:tab/>
-        <w:t xml:space="preserve">-Wrong timestamp, add timestamp of </w:t>
-      </w:r>
-      <w:r>
-        <w:t>21:44</w:t>
-      </w:r>
-      <w:r>
-        <w:t xml:space="preserve"> </w:t>
-      </w:r>
-      <w:hyperlink r:id="rId19" w:history="1">
-        <w:r>
-          <w:rPr>
-            <w:rStyle w:val="Hyperlink"/>
-          </w:rPr>
-          <w:t>http://youtu.be/v2ifWcnQs6M?t=21m44s</w:t>
-        </w:r>
-      </w:hyperlink>
-    </w:p>
     <w:p>
       <w:pPr>
         <w:spacing w:after="0" w:line="240" w:lineRule="auto"/>

</xml_diff>

<commit_message>
New sections; information, link, and visual modifications THREE.
</commit_message>
<xml_diff>
--- a/Check list_Emilio's Notes.docx
+++ b/Check list_Emilio's Notes.docx
@@ -1219,7 +1219,6 @@
           <w:strike/>
         </w:rPr>
       </w:pPr>
-      <w:bookmarkStart w:id="0" w:name="_GoBack"/>
       <w:r>
         <w:rPr>
           <w:strike/>
@@ -1255,7 +1254,6 @@
         </w:r>
       </w:hyperlink>
     </w:p>
-    <w:bookmarkEnd w:id="0"/>
     <w:p>
       <w:pPr>
         <w:spacing w:after="0" w:line="240" w:lineRule="auto"/>
@@ -1278,22 +1276,34 @@
       <w:pPr>
         <w:spacing w:after="0" w:line="240" w:lineRule="auto"/>
         <w:ind w:firstLine="720"/>
-      </w:pPr>
-      <w:r>
-        <w:t xml:space="preserve">14.  </w:t>
-      </w:r>
-      <w:r>
-        <w:t>Loose typing</w:t>
-      </w:r>
-    </w:p>
-    <w:p>
-      <w:pPr>
-        <w:spacing w:after="0" w:line="240" w:lineRule="auto"/>
-      </w:pPr>
-      <w:r>
-        <w:tab/>
-      </w:r>
-      <w:r>
+        <w:rPr>
+          <w:strike/>
+        </w:rPr>
+      </w:pPr>
+      <w:r>
+        <w:rPr>
+          <w:strike/>
+        </w:rPr>
+        <w:t>14.  Loose typing</w:t>
+      </w:r>
+    </w:p>
+    <w:p>
+      <w:pPr>
+        <w:spacing w:after="0" w:line="240" w:lineRule="auto"/>
+        <w:rPr>
+          <w:strike/>
+        </w:rPr>
+      </w:pPr>
+      <w:r>
+        <w:rPr>
+          <w:strike/>
+        </w:rPr>
+        <w:tab/>
+      </w:r>
+      <w:r>
+        <w:rPr>
+          <w:strike/>
+        </w:rPr>
         <w:tab/>
         <w:t xml:space="preserve">-Wrong timestamp, add timestamp of 22:58 </w:t>
       </w:r>
@@ -1301,6 +1311,7 @@
         <w:r>
           <w:rPr>
             <w:rStyle w:val="Hyperlink"/>
+            <w:strike/>
           </w:rPr>
           <w:t>http://youtu.be/v2ifWcnQs6M?t=22m58s</w:t>
         </w:r>
@@ -1309,11 +1320,20 @@
     <w:p>
       <w:pPr>
         <w:spacing w:after="0" w:line="240" w:lineRule="auto"/>
-      </w:pPr>
-      <w:r>
-        <w:tab/>
-      </w:r>
-      <w:r>
+        <w:rPr>
+          <w:strike/>
+        </w:rPr>
+      </w:pPr>
+      <w:r>
+        <w:rPr>
+          <w:strike/>
+        </w:rPr>
+        <w:tab/>
+      </w:r>
+      <w:r>
+        <w:rPr>
+          <w:strike/>
+        </w:rPr>
         <w:tab/>
         <w:t>-In the example line 5, a space is needed after the first Fred before the “:</w:t>
       </w:r>
@@ -1321,33 +1341,48 @@
     <w:p>
       <w:pPr>
         <w:spacing w:after="0" w:line="240" w:lineRule="auto"/>
-      </w:pPr>
-      <w:r>
+        <w:rPr>
+          <w:strike/>
+        </w:rPr>
+      </w:pPr>
+      <w:r>
+        <w:rPr>
+          <w:strike/>
+        </w:rPr>
         <w:tab/>
         <w:t xml:space="preserve">            </w:t>
       </w:r>
       <w:proofErr w:type="gramStart"/>
       <w:r>
         <w:rPr>
+          <w:strike/>
           <w:color w:val="FF0000"/>
         </w:rPr>
         <w:t>console</w:t>
       </w:r>
       <w:r>
+        <w:rPr>
+          <w:strike/>
+        </w:rPr>
         <w:t>.</w:t>
       </w:r>
       <w:r>
         <w:rPr>
+          <w:strike/>
           <w:color w:val="833C0B" w:themeColor="accent2" w:themeShade="80"/>
         </w:rPr>
         <w:t>log</w:t>
       </w:r>
       <w:r>
+        <w:rPr>
+          <w:strike/>
+        </w:rPr>
         <w:t>(</w:t>
       </w:r>
       <w:proofErr w:type="gramEnd"/>
       <w:r>
         <w:rPr>
+          <w:strike/>
           <w:color w:val="538135" w:themeColor="accent6" w:themeShade="BF"/>
         </w:rPr>
         <w:t>'</w:t>
@@ -1355,6 +1390,7 @@
       <w:proofErr w:type="spellStart"/>
       <w:r>
         <w:rPr>
+          <w:strike/>
           <w:color w:val="538135" w:themeColor="accent6" w:themeShade="BF"/>
         </w:rPr>
         <w:t>plusOperator</w:t>
@@ -1362,66 +1398,96 @@
       <w:proofErr w:type="spellEnd"/>
       <w:r>
         <w:rPr>
+          <w:strike/>
           <w:color w:val="538135" w:themeColor="accent6" w:themeShade="BF"/>
         </w:rPr>
         <w:t>("Fred</w:t>
       </w:r>
       <w:r>
         <w:rPr>
+          <w:strike/>
           <w:color w:val="FF0000"/>
         </w:rPr>
         <w:t>_</w:t>
       </w:r>
       <w:r>
         <w:rPr>
+          <w:strike/>
           <w:color w:val="538135" w:themeColor="accent6" w:themeShade="BF"/>
         </w:rPr>
         <w:t>", "Flintstone") = '</w:t>
       </w:r>
       <w:r>
+        <w:rPr>
+          <w:strike/>
+        </w:rPr>
         <w:t xml:space="preserve"> </w:t>
       </w:r>
       <w:r>
         <w:rPr>
+          <w:strike/>
           <w:color w:val="806000" w:themeColor="accent4" w:themeShade="80"/>
         </w:rPr>
         <w:t>+</w:t>
       </w:r>
       <w:r>
+        <w:rPr>
+          <w:strike/>
+        </w:rPr>
         <w:t xml:space="preserve"> </w:t>
       </w:r>
       <w:proofErr w:type="spellStart"/>
       <w:r>
+        <w:rPr>
+          <w:strike/>
+        </w:rPr>
         <w:t>plusOperator</w:t>
       </w:r>
       <w:proofErr w:type="spellEnd"/>
       <w:r>
+        <w:rPr>
+          <w:strike/>
+        </w:rPr>
         <w:t>(</w:t>
       </w:r>
       <w:r>
         <w:rPr>
+          <w:strike/>
           <w:color w:val="538135" w:themeColor="accent6" w:themeShade="BF"/>
         </w:rPr>
         <w:t>"Fred "</w:t>
       </w:r>
       <w:r>
+        <w:rPr>
+          <w:strike/>
+        </w:rPr>
         <w:t xml:space="preserve">, </w:t>
       </w:r>
       <w:r>
         <w:rPr>
+          <w:strike/>
           <w:color w:val="538135" w:themeColor="accent6" w:themeShade="BF"/>
         </w:rPr>
         <w:t>"Flintstone"</w:t>
       </w:r>
       <w:r>
+        <w:rPr>
+          <w:strike/>
+        </w:rPr>
         <w:t>));</w:t>
       </w:r>
     </w:p>
     <w:p>
       <w:pPr>
         <w:spacing w:after="0" w:line="240" w:lineRule="auto"/>
-      </w:pPr>
-      <w:r>
+        <w:rPr>
+          <w:strike/>
+        </w:rPr>
+      </w:pPr>
+      <w:r>
+        <w:rPr>
+          <w:strike/>
+        </w:rPr>
         <w:tab/>
         <w:t>15.   Identifiers</w:t>
       </w:r>
@@ -1429,24 +1495,40 @@
     <w:p>
       <w:pPr>
         <w:spacing w:after="0" w:line="240" w:lineRule="auto"/>
-      </w:pPr>
-      <w:r>
-        <w:tab/>
-      </w:r>
-      <w:r>
+        <w:rPr>
+          <w:strike/>
+        </w:rPr>
+      </w:pPr>
+      <w:r>
+        <w:rPr>
+          <w:strike/>
+        </w:rPr>
+        <w:tab/>
+      </w:r>
+      <w:r>
+        <w:rPr>
+          <w:strike/>
+        </w:rPr>
         <w:tab/>
         <w:t xml:space="preserve">-No timestamp, add timestamp of </w:t>
       </w:r>
       <w:r>
+        <w:rPr>
+          <w:strike/>
+        </w:rPr>
         <w:t>23:26</w:t>
       </w:r>
       <w:r>
+        <w:rPr>
+          <w:strike/>
+        </w:rPr>
         <w:t xml:space="preserve"> </w:t>
       </w:r>
       <w:hyperlink r:id="rId21" w:history="1">
         <w:r>
           <w:rPr>
             <w:rStyle w:val="Hyperlink"/>
+            <w:strike/>
           </w:rPr>
           <w:t>http://youtu.be/v2ifWcnQs6M?t=23m26s</w:t>
         </w:r>
@@ -1455,8 +1537,14 @@
     <w:p>
       <w:pPr>
         <w:spacing w:after="0" w:line="240" w:lineRule="auto"/>
-      </w:pPr>
-      <w:r>
+        <w:rPr>
+          <w:strike/>
+        </w:rPr>
+      </w:pPr>
+      <w:r>
+        <w:rPr>
+          <w:strike/>
+        </w:rPr>
         <w:tab/>
         <w:t>Maybe add the list of reserved words here between Identifiers and Comments</w:t>
       </w:r>
@@ -1464,21 +1552,34 @@
     <w:p>
       <w:pPr>
         <w:spacing w:after="0" w:line="240" w:lineRule="auto"/>
-      </w:pPr>
-      <w:r>
-        <w:tab/>
-      </w:r>
-      <w:r>
+        <w:rPr>
+          <w:strike/>
+        </w:rPr>
+      </w:pPr>
+      <w:r>
+        <w:rPr>
+          <w:strike/>
+        </w:rPr>
+        <w:tab/>
+      </w:r>
+      <w:r>
+        <w:rPr>
+          <w:strike/>
+        </w:rPr>
         <w:tab/>
         <w:t>-Add timestamp of 24:59</w:t>
       </w:r>
       <w:r>
+        <w:rPr>
+          <w:strike/>
+        </w:rPr>
         <w:t xml:space="preserve"> </w:t>
       </w:r>
       <w:hyperlink r:id="rId22" w:history="1">
         <w:r>
           <w:rPr>
             <w:rStyle w:val="Hyperlink"/>
+            <w:strike/>
           </w:rPr>
           <w:t>http://youtu.be/v2ifWcnQs6M?t=24m59s</w:t>
         </w:r>
@@ -1487,8 +1588,14 @@
     <w:p>
       <w:pPr>
         <w:spacing w:after="0" w:line="240" w:lineRule="auto"/>
-      </w:pPr>
-      <w:r>
+        <w:rPr>
+          <w:strike/>
+        </w:rPr>
+      </w:pPr>
+      <w:r>
+        <w:rPr>
+          <w:strike/>
+        </w:rPr>
         <w:tab/>
         <w:t>16.   Comments</w:t>
       </w:r>
@@ -1496,30 +1603,52 @@
     <w:p>
       <w:pPr>
         <w:spacing w:after="0" w:line="240" w:lineRule="auto"/>
-      </w:pPr>
-      <w:r>
-        <w:tab/>
-      </w:r>
-      <w:r>
+        <w:rPr>
+          <w:strike/>
+        </w:rPr>
+      </w:pPr>
+      <w:r>
+        <w:rPr>
+          <w:strike/>
+        </w:rPr>
+        <w:tab/>
+      </w:r>
+      <w:r>
+        <w:rPr>
+          <w:strike/>
+        </w:rPr>
         <w:tab/>
         <w:t xml:space="preserve">-No timestamp, add timestamp of </w:t>
       </w:r>
       <w:r>
+        <w:rPr>
+          <w:strike/>
+        </w:rPr>
         <w:t>25</w:t>
       </w:r>
       <w:r>
+        <w:rPr>
+          <w:strike/>
+        </w:rPr>
         <w:t>:</w:t>
       </w:r>
       <w:r>
+        <w:rPr>
+          <w:strike/>
+        </w:rPr>
         <w:t>32</w:t>
       </w:r>
       <w:r>
+        <w:rPr>
+          <w:strike/>
+        </w:rPr>
         <w:t xml:space="preserve"> </w:t>
       </w:r>
       <w:hyperlink r:id="rId23" w:history="1">
         <w:r>
           <w:rPr>
             <w:rStyle w:val="Hyperlink"/>
+            <w:strike/>
           </w:rPr>
           <w:t>http://youtu.be/v2ifWcnQs6M?t=25m32s</w:t>
         </w:r>
@@ -1529,6 +1658,8 @@
       <w:pPr>
         <w:spacing w:after="0" w:line="240" w:lineRule="auto"/>
       </w:pPr>
+      <w:bookmarkStart w:id="0" w:name="_GoBack"/>
+      <w:bookmarkEnd w:id="0"/>
       <w:r>
         <w:tab/>
         <w:t>19.   Equality Operators</w:t>

</xml_diff>

<commit_message>
Code example modifications; information, link, and visual modifications FOUR.
</commit_message>
<xml_diff>
--- a/Check list_Emilio's Notes.docx
+++ b/Check list_Emilio's Notes.docx
@@ -1657,10 +1657,14 @@
     <w:p>
       <w:pPr>
         <w:spacing w:after="0" w:line="240" w:lineRule="auto"/>
-      </w:pPr>
-      <w:bookmarkStart w:id="0" w:name="_GoBack"/>
-      <w:bookmarkEnd w:id="0"/>
-      <w:r>
+        <w:rPr>
+          <w:strike/>
+        </w:rPr>
+      </w:pPr>
+      <w:r>
+        <w:rPr>
+          <w:strike/>
+        </w:rPr>
         <w:tab/>
         <w:t>19.   Equality Operators</w:t>
       </w:r>
@@ -1668,24 +1672,40 @@
     <w:p>
       <w:pPr>
         <w:spacing w:after="0" w:line="240" w:lineRule="auto"/>
-      </w:pPr>
-      <w:r>
-        <w:tab/>
-      </w:r>
-      <w:r>
+        <w:rPr>
+          <w:strike/>
+        </w:rPr>
+      </w:pPr>
+      <w:r>
+        <w:rPr>
+          <w:strike/>
+        </w:rPr>
+        <w:tab/>
+      </w:r>
+      <w:r>
+        <w:rPr>
+          <w:strike/>
+        </w:rPr>
         <w:tab/>
         <w:t xml:space="preserve">-Wrong timestamp, add timestamp of </w:t>
       </w:r>
       <w:r>
+        <w:rPr>
+          <w:strike/>
+        </w:rPr>
         <w:t>27:19</w:t>
       </w:r>
       <w:r>
+        <w:rPr>
+          <w:strike/>
+        </w:rPr>
         <w:t xml:space="preserve"> </w:t>
       </w:r>
       <w:hyperlink r:id="rId24" w:history="1">
         <w:r>
           <w:rPr>
             <w:rStyle w:val="Hyperlink"/>
+            <w:strike/>
           </w:rPr>
           <w:t>http://youtu.be/v2ifWcnQs6M?t=27m19s</w:t>
         </w:r>
@@ -1703,24 +1723,40 @@
     <w:p>
       <w:pPr>
         <w:spacing w:after="0" w:line="240" w:lineRule="auto"/>
-      </w:pPr>
-      <w:r>
-        <w:tab/>
-      </w:r>
-      <w:r>
+        <w:rPr>
+          <w:strike/>
+        </w:rPr>
+      </w:pPr>
+      <w:r>
+        <w:rPr>
+          <w:strike/>
+        </w:rPr>
+        <w:tab/>
+      </w:r>
+      <w:r>
+        <w:rPr>
+          <w:strike/>
+        </w:rPr>
         <w:tab/>
         <w:t>-No t</w:t>
       </w:r>
       <w:r>
+        <w:rPr>
+          <w:strike/>
+        </w:rPr>
         <w:t>imestamp, add timestamp of 28:23</w:t>
       </w:r>
       <w:r>
+        <w:rPr>
+          <w:strike/>
+        </w:rPr>
         <w:t xml:space="preserve"> </w:t>
       </w:r>
       <w:hyperlink r:id="rId25" w:history="1">
         <w:r>
           <w:rPr>
             <w:rStyle w:val="Hyperlink"/>
+            <w:strike/>
           </w:rPr>
           <w:t>http://youtu.be/v2ifWcnQs6M?t=28m23s</w:t>
         </w:r>
@@ -1729,11 +1765,20 @@
     <w:p>
       <w:pPr>
         <w:spacing w:after="0" w:line="240" w:lineRule="auto"/>
-      </w:pPr>
-      <w:r>
-        <w:tab/>
-      </w:r>
-      <w:r>
+        <w:rPr>
+          <w:strike/>
+        </w:rPr>
+      </w:pPr>
+      <w:r>
+        <w:rPr>
+          <w:strike/>
+        </w:rPr>
+        <w:tab/>
+      </w:r>
+      <w:r>
+        <w:rPr>
+          <w:strike/>
+        </w:rPr>
         <w:tab/>
         <w:t>-Add a new line between both examples to space them out a bit</w:t>
       </w:r>
@@ -1741,8 +1786,14 @@
     <w:p>
       <w:pPr>
         <w:spacing w:after="0" w:line="240" w:lineRule="auto"/>
-      </w:pPr>
-      <w:r>
+        <w:rPr>
+          <w:strike/>
+        </w:rPr>
+      </w:pPr>
+      <w:r>
+        <w:rPr>
+          <w:strike/>
+        </w:rPr>
         <w:tab/>
         <w:t>21.   ||</w:t>
       </w:r>
@@ -1750,11 +1801,20 @@
     <w:p>
       <w:pPr>
         <w:spacing w:after="0" w:line="240" w:lineRule="auto"/>
-      </w:pPr>
-      <w:r>
-        <w:tab/>
-      </w:r>
-      <w:r>
+        <w:rPr>
+          <w:strike/>
+        </w:rPr>
+      </w:pPr>
+      <w:r>
+        <w:rPr>
+          <w:strike/>
+        </w:rPr>
+        <w:tab/>
+      </w:r>
+      <w:r>
+        <w:rPr>
+          <w:strike/>
+        </w:rPr>
         <w:tab/>
         <w:t xml:space="preserve">-No timestamp, add timestamp of 29:04 </w:t>
       </w:r>
@@ -1762,6 +1822,7 @@
         <w:r>
           <w:rPr>
             <w:rStyle w:val="Hyperlink"/>
+            <w:strike/>
           </w:rPr>
           <w:t>http://youtu.be/v2ifWcnQs6M?t=29m4s</w:t>
         </w:r>
@@ -1770,8 +1831,14 @@
     <w:p>
       <w:pPr>
         <w:spacing w:after="0" w:line="240" w:lineRule="auto"/>
-      </w:pPr>
-      <w:r>
+        <w:rPr>
+          <w:strike/>
+        </w:rPr>
+      </w:pPr>
+      <w:r>
+        <w:rPr>
+          <w:strike/>
+        </w:rPr>
         <w:tab/>
         <w:t>22.   Statements</w:t>
       </w:r>
@@ -1779,11 +1846,20 @@
     <w:p>
       <w:pPr>
         <w:spacing w:after="0" w:line="240" w:lineRule="auto"/>
-      </w:pPr>
-      <w:r>
-        <w:tab/>
-      </w:r>
-      <w:r>
+        <w:rPr>
+          <w:strike/>
+        </w:rPr>
+      </w:pPr>
+      <w:r>
+        <w:rPr>
+          <w:strike/>
+        </w:rPr>
+        <w:tab/>
+      </w:r>
+      <w:r>
+        <w:rPr>
+          <w:strike/>
+        </w:rPr>
         <w:tab/>
         <w:t xml:space="preserve">-No timestamp, add timestamp of 30:46 </w:t>
       </w:r>
@@ -1791,6 +1867,7 @@
         <w:r>
           <w:rPr>
             <w:rStyle w:val="Hyperlink"/>
+            <w:strike/>
           </w:rPr>
           <w:t>http://youtu.be/v2ifWcnQs6M?t=30m46s</w:t>
         </w:r>
@@ -1799,8 +1876,14 @@
     <w:p>
       <w:pPr>
         <w:spacing w:after="0" w:line="240" w:lineRule="auto"/>
-      </w:pPr>
-      <w:r>
+        <w:rPr>
+          <w:strike/>
+        </w:rPr>
+      </w:pPr>
+      <w:r>
+        <w:rPr>
+          <w:strike/>
+        </w:rPr>
         <w:tab/>
         <w:t>23.   Scope</w:t>
       </w:r>
@@ -1808,26 +1891,45 @@
     <w:p>
       <w:pPr>
         <w:spacing w:after="0" w:line="240" w:lineRule="auto"/>
-      </w:pPr>
-      <w:r>
-        <w:tab/>
-      </w:r>
-      <w:r>
-        <w:tab/>
-      </w:r>
-      <w:r>
+        <w:rPr>
+          <w:strike/>
+        </w:rPr>
+      </w:pPr>
+      <w:r>
+        <w:rPr>
+          <w:strike/>
+        </w:rPr>
+        <w:tab/>
+      </w:r>
+      <w:r>
+        <w:rPr>
+          <w:strike/>
+        </w:rPr>
+        <w:tab/>
+      </w:r>
+      <w:r>
+        <w:rPr>
+          <w:strike/>
+        </w:rPr>
         <w:t xml:space="preserve">-No timestamp, add timestamp of </w:t>
       </w:r>
       <w:r>
+        <w:rPr>
+          <w:strike/>
+        </w:rPr>
         <w:t>36:45</w:t>
       </w:r>
       <w:r>
+        <w:rPr>
+          <w:strike/>
+        </w:rPr>
         <w:t xml:space="preserve"> </w:t>
       </w:r>
       <w:hyperlink r:id="rId28" w:history="1">
         <w:r>
           <w:rPr>
             <w:rStyle w:val="Hyperlink"/>
+            <w:strike/>
           </w:rPr>
           <w:t>http://youtu.be/v2ifWcnQs6M?t=36m45s</w:t>
         </w:r>
@@ -1836,162 +1938,249 @@
     <w:p>
       <w:pPr>
         <w:spacing w:after="0" w:line="240" w:lineRule="auto"/>
-      </w:pPr>
-      <w:r>
-        <w:tab/>
-      </w:r>
-      <w:r>
-        <w:tab/>
-        <w:t>-Edit comment on line 6 and 8 to say “</w:t>
-      </w:r>
-      <w:r>
-        <w:t>Oops! Forgot to declare</w:t>
-      </w:r>
-      <w:r>
+        <w:rPr>
+          <w:dstrike/>
+        </w:rPr>
+      </w:pPr>
+      <w:r>
+        <w:rPr>
+          <w:dstrike/>
+        </w:rPr>
+        <w:tab/>
+      </w:r>
+      <w:r>
+        <w:rPr>
+          <w:dstrike/>
+        </w:rPr>
+        <w:tab/>
+        <w:t xml:space="preserve">-Edit comment on line 6 and 8 to say “Oops! Forgot to declare </w:t>
+      </w:r>
+      <w:proofErr w:type="spellStart"/>
+      <w:r>
+        <w:rPr>
+          <w:dstrike/>
+        </w:rPr>
+        <w:t>curValue</w:t>
+      </w:r>
+      <w:proofErr w:type="spellEnd"/>
+      <w:r>
+        <w:rPr>
+          <w:dstrike/>
+        </w:rPr>
+        <w:t>. Will be global.”</w:t>
+      </w:r>
+    </w:p>
+    <w:p>
+      <w:pPr>
+        <w:spacing w:after="0" w:line="240" w:lineRule="auto"/>
+        <w:rPr>
+          <w:dstrike/>
+        </w:rPr>
+      </w:pPr>
+      <w:r>
+        <w:rPr>
+          <w:dstrike/>
+        </w:rPr>
+        <w:tab/>
+      </w:r>
+      <w:r>
+        <w:rPr>
+          <w:dstrike/>
+        </w:rPr>
+        <w:tab/>
+        <w:t>-Add a new line at the bottom of the pr</w:t>
+      </w:r>
+      <w:r>
+        <w:rPr>
+          <w:dstrike/>
+        </w:rPr>
+        <w:t>ogram outside the function with</w:t>
+      </w:r>
+    </w:p>
+    <w:p>
+      <w:pPr>
+        <w:spacing w:after="0" w:line="240" w:lineRule="auto"/>
+        <w:rPr>
+          <w:dstrike/>
+        </w:rPr>
+      </w:pPr>
+      <w:r>
+        <w:rPr>
+          <w:dstrike/>
+        </w:rPr>
+        <w:tab/>
+      </w:r>
+      <w:r>
+        <w:rPr>
+          <w:dstrike/>
+        </w:rPr>
+        <w:tab/>
         <w:t xml:space="preserve"> </w:t>
       </w:r>
+      <w:proofErr w:type="gramStart"/>
+      <w:r>
+        <w:rPr>
+          <w:dstrike/>
+          <w:color w:val="C00000"/>
+        </w:rPr>
+        <w:t>console</w:t>
+      </w:r>
+      <w:r>
+        <w:rPr>
+          <w:dstrike/>
+        </w:rPr>
+        <w:t>.</w:t>
+      </w:r>
+      <w:r>
+        <w:rPr>
+          <w:dstrike/>
+          <w:color w:val="833C0B" w:themeColor="accent2" w:themeShade="80"/>
+        </w:rPr>
+        <w:t>log</w:t>
+      </w:r>
+      <w:r>
+        <w:rPr>
+          <w:dstrike/>
+        </w:rPr>
+        <w:t>(</w:t>
+      </w:r>
+      <w:proofErr w:type="gramEnd"/>
+      <w:r>
+        <w:rPr>
+          <w:dstrike/>
+          <w:color w:val="538135" w:themeColor="accent6" w:themeShade="BF"/>
+        </w:rPr>
+        <w:t>'</w:t>
+      </w:r>
       <w:proofErr w:type="spellStart"/>
       <w:r>
+        <w:rPr>
+          <w:dstrike/>
+          <w:color w:val="538135" w:themeColor="accent6" w:themeShade="BF"/>
+        </w:rPr>
         <w:t>curValue</w:t>
       </w:r>
       <w:proofErr w:type="spellEnd"/>
       <w:r>
-        <w:t>. Will be global.</w:t>
-      </w:r>
-      <w:r>
-        <w:t>”</w:t>
-      </w:r>
-    </w:p>
-    <w:p>
-      <w:pPr>
-        <w:spacing w:after="0" w:line="240" w:lineRule="auto"/>
-      </w:pPr>
-      <w:r>
-        <w:tab/>
-      </w:r>
-      <w:r>
-        <w:tab/>
-        <w:t>-Add a new line at the bottom of the pr</w:t>
-      </w:r>
-      <w:r>
-        <w:t>ogram outside the function with</w:t>
-      </w:r>
-    </w:p>
-    <w:p>
-      <w:pPr>
-        <w:spacing w:after="0" w:line="240" w:lineRule="auto"/>
-      </w:pPr>
-      <w:r>
-        <w:tab/>
-      </w:r>
-      <w:r>
-        <w:tab/>
+        <w:rPr>
+          <w:dstrike/>
+          <w:color w:val="538135" w:themeColor="accent6" w:themeShade="BF"/>
+        </w:rPr>
+        <w:t xml:space="preserve"> is global: '</w:t>
+      </w:r>
+      <w:r>
+        <w:rPr>
+          <w:dstrike/>
+        </w:rPr>
         <w:t xml:space="preserve"> </w:t>
       </w:r>
-      <w:proofErr w:type="gramStart"/>
-      <w:r>
-        <w:rPr>
-          <w:color w:val="C00000"/>
-        </w:rPr>
-        <w:t>console</w:t>
-      </w:r>
-      <w:r>
-        <w:t>.</w:t>
-      </w:r>
-      <w:r>
-        <w:rPr>
+      <w:r>
+        <w:rPr>
+          <w:dstrike/>
           <w:color w:val="833C0B" w:themeColor="accent2" w:themeShade="80"/>
         </w:rPr>
-        <w:t>log</w:t>
-      </w:r>
-      <w:r>
+        <w:t>+</w:t>
+      </w:r>
+      <w:r>
+        <w:rPr>
+          <w:dstrike/>
+        </w:rPr>
+        <w:t xml:space="preserve"> </w:t>
+      </w:r>
+      <w:r>
+        <w:rPr>
+          <w:dstrike/>
+          <w:color w:val="1F4E79" w:themeColor="accent1" w:themeShade="80"/>
+        </w:rPr>
+        <w:t>Boolean</w:t>
+      </w:r>
+      <w:r>
+        <w:rPr>
+          <w:dstrike/>
+        </w:rPr>
         <w:t>(</w:t>
       </w:r>
-      <w:proofErr w:type="gramEnd"/>
-      <w:r>
-        <w:rPr>
-          <w:color w:val="538135" w:themeColor="accent6" w:themeShade="BF"/>
-        </w:rPr>
-        <w:t>'</w:t>
-      </w:r>
       <w:proofErr w:type="spellStart"/>
       <w:r>
         <w:rPr>
-          <w:color w:val="538135" w:themeColor="accent6" w:themeShade="BF"/>
+          <w:dstrike/>
         </w:rPr>
         <w:t>curValue</w:t>
       </w:r>
       <w:proofErr w:type="spellEnd"/>
       <w:r>
         <w:rPr>
-          <w:color w:val="538135" w:themeColor="accent6" w:themeShade="BF"/>
-        </w:rPr>
-        <w:t xml:space="preserve"> is global: '</w:t>
-      </w:r>
-      <w:r>
+          <w:dstrike/>
+        </w:rPr>
+        <w:t>)</w:t>
+      </w:r>
+      <w:r>
+        <w:rPr>
+          <w:dstrike/>
+        </w:rPr>
+        <w:t>);</w:t>
+      </w:r>
+      <w:r>
+        <w:rPr>
+          <w:dstrike/>
+        </w:rPr>
         <w:t xml:space="preserve"> </w:t>
       </w:r>
       <w:r>
         <w:rPr>
-          <w:color w:val="833C0B" w:themeColor="accent2" w:themeShade="80"/>
-        </w:rPr>
-        <w:t>+</w:t>
-      </w:r>
-      <w:r>
-        <w:t xml:space="preserve"> </w:t>
-      </w:r>
-      <w:r>
-        <w:rPr>
-          <w:color w:val="1F4E79" w:themeColor="accent1" w:themeShade="80"/>
-        </w:rPr>
-        <w:t>Boolean</w:t>
-      </w:r>
-      <w:r>
-        <w:t>(</w:t>
+          <w:dstrike/>
+        </w:rPr>
+        <w:t>t</w:t>
+      </w:r>
+      <w:r>
+        <w:rPr>
+          <w:dstrike/>
+        </w:rPr>
+        <w:t xml:space="preserve">o show that </w:t>
       </w:r>
       <w:proofErr w:type="spellStart"/>
       <w:r>
+        <w:rPr>
+          <w:dstrike/>
+        </w:rPr>
         <w:t>curValue</w:t>
       </w:r>
       <w:proofErr w:type="spellEnd"/>
       <w:r>
-        <w:t>)</w:t>
-      </w:r>
-      <w:r>
-        <w:t>);</w:t>
-      </w:r>
-      <w:r>
-        <w:t xml:space="preserve"> </w:t>
-      </w:r>
-      <w:r>
-        <w:t>t</w:t>
-      </w:r>
-      <w:r>
-        <w:t xml:space="preserve">o show that </w:t>
-      </w:r>
-      <w:proofErr w:type="spellStart"/>
-      <w:r>
-        <w:t>curValue</w:t>
-      </w:r>
-      <w:proofErr w:type="spellEnd"/>
-      <w:r>
+        <w:rPr>
+          <w:dstrike/>
+        </w:rPr>
         <w:t xml:space="preserve"> is </w:t>
       </w:r>
       <w:r>
+        <w:rPr>
+          <w:dstrike/>
+        </w:rPr>
         <w:t>global</w:t>
       </w:r>
     </w:p>
     <w:p>
       <w:pPr>
         <w:spacing w:after="0" w:line="240" w:lineRule="auto"/>
-      </w:pPr>
-      <w:r>
-        <w:tab/>
-      </w:r>
-      <w:r>
+        <w:rPr>
+          <w:strike/>
+        </w:rPr>
+      </w:pPr>
+      <w:r>
+        <w:rPr>
+          <w:strike/>
+        </w:rPr>
+        <w:tab/>
+      </w:r>
+      <w:r>
+        <w:rPr>
+          <w:strike/>
+        </w:rPr>
         <w:tab/>
         <w:t>-I don’t really understand the “use strict”; command, maybe explain it a bit more</w:t>
       </w:r>
+      <w:bookmarkStart w:id="0" w:name="_GoBack"/>
+      <w:bookmarkEnd w:id="0"/>
     </w:p>
     <w:p>
       <w:pPr>
@@ -2366,6 +2555,40 @@
         <w:lastRenderedPageBreak/>
         <w:tab/>
         <w:t xml:space="preserve">            -Add a comment briefly explaining what this code does.</w:t>
+      </w:r>
+    </w:p>
+    <w:p>
+      <w:pPr>
+        <w:spacing w:after="0" w:line="240" w:lineRule="auto"/>
+      </w:pPr>
+    </w:p>
+    <w:p>
+      <w:pPr>
+        <w:spacing w:after="0" w:line="240" w:lineRule="auto"/>
+      </w:pPr>
+    </w:p>
+    <w:p>
+      <w:pPr>
+        <w:spacing w:after="0" w:line="240" w:lineRule="auto"/>
+      </w:pPr>
+      <w:r>
+        <w:t>Add a glossary at the top to quickly take you down to any section you clicked on.</w:t>
+      </w:r>
+    </w:p>
+    <w:p>
+      <w:pPr>
+        <w:spacing w:after="0" w:line="240" w:lineRule="auto"/>
+      </w:pPr>
+    </w:p>
+    <w:p>
+      <w:pPr>
+        <w:spacing w:after="0" w:line="240" w:lineRule="auto"/>
+      </w:pPr>
+      <w:r>
+        <w:t xml:space="preserve">Maybe make some parts clickable to hide/show information or code examples: </w:t>
+      </w:r>
+      <w:r>
+        <w:t>http://interestingwebs.blogspot.com/2009/01/how-to-show-and-hide-html-elements.html</w:t>
       </w:r>
     </w:p>
     <w:sectPr>

</xml_diff>

<commit_message>
New section; information, link, and visual modifications FIVE.
</commit_message>
<xml_diff>
--- a/Check list_Emilio's Notes.docx
+++ b/Check list_Emilio's Notes.docx
@@ -91,21 +91,34 @@
       <w:pPr>
         <w:spacing w:after="0" w:line="240" w:lineRule="auto"/>
         <w:ind w:left="720"/>
-      </w:pPr>
-      <w:r>
+        <w:rPr>
+          <w:strike/>
+        </w:rPr>
+      </w:pPr>
+      <w:r>
+        <w:rPr>
+          <w:strike/>
+        </w:rPr>
         <w:tab/>
         <w:t>-</w:t>
       </w:r>
       <w:r>
+        <w:rPr>
+          <w:strike/>
+        </w:rPr>
         <w:t>JavaScript is the world’s… t</w:t>
       </w:r>
       <w:r>
+        <w:rPr>
+          <w:strike/>
+        </w:rPr>
         <w:t xml:space="preserve">imestamp link: </w:t>
       </w:r>
       <w:hyperlink r:id="rId5" w:history="1">
         <w:r>
           <w:rPr>
             <w:rStyle w:val="Hyperlink"/>
+            <w:strike/>
           </w:rPr>
           <w:t>http://youtu.be/v2ifWcnQs6M?t=44s</w:t>
         </w:r>
@@ -115,21 +128,34 @@
       <w:pPr>
         <w:spacing w:after="0" w:line="240" w:lineRule="auto"/>
         <w:ind w:left="720"/>
-      </w:pPr>
-      <w:r>
+        <w:rPr>
+          <w:strike/>
+        </w:rPr>
+      </w:pPr>
+      <w:r>
+        <w:rPr>
+          <w:strike/>
+        </w:rPr>
         <w:tab/>
         <w:t>-</w:t>
       </w:r>
       <w:r>
+        <w:rPr>
+          <w:strike/>
+        </w:rPr>
         <w:t>History t</w:t>
       </w:r>
       <w:r>
+        <w:rPr>
+          <w:strike/>
+        </w:rPr>
         <w:t xml:space="preserve">imestamp link: </w:t>
       </w:r>
       <w:hyperlink r:id="rId6" w:history="1">
         <w:r>
           <w:rPr>
             <w:rStyle w:val="Hyperlink"/>
+            <w:strike/>
           </w:rPr>
           <w:t>http://youtu.be/v2ifWcnQs6M?t=3m50s</w:t>
         </w:r>
@@ -139,8 +165,14 @@
       <w:pPr>
         <w:spacing w:after="0" w:line="240" w:lineRule="auto"/>
         <w:ind w:left="720"/>
-      </w:pPr>
-      <w:r>
+        <w:rPr>
+          <w:strike/>
+        </w:rPr>
+      </w:pPr>
+      <w:r>
+        <w:rPr>
+          <w:strike/>
+        </w:rPr>
         <w:tab/>
         <w:t>-etc…</w:t>
       </w:r>
@@ -2179,14 +2211,18 @@
         <w:tab/>
         <w:t>-I don’t really understand the “use strict”; command, maybe explain it a bit more</w:t>
       </w:r>
-      <w:bookmarkStart w:id="0" w:name="_GoBack"/>
-      <w:bookmarkEnd w:id="0"/>
-    </w:p>
-    <w:p>
-      <w:pPr>
-        <w:spacing w:after="0" w:line="240" w:lineRule="auto"/>
-      </w:pPr>
-      <w:r>
+    </w:p>
+    <w:p>
+      <w:pPr>
+        <w:spacing w:after="0" w:line="240" w:lineRule="auto"/>
+        <w:rPr>
+          <w:strike/>
+        </w:rPr>
+      </w:pPr>
+      <w:r>
+        <w:rPr>
+          <w:strike/>
+        </w:rPr>
         <w:tab/>
         <w:t>24.   Maker Functions</w:t>
       </w:r>
@@ -2194,11 +2230,20 @@
     <w:p>
       <w:pPr>
         <w:spacing w:after="0" w:line="240" w:lineRule="auto"/>
-      </w:pPr>
-      <w:r>
-        <w:tab/>
-      </w:r>
-      <w:r>
+        <w:rPr>
+          <w:strike/>
+        </w:rPr>
+      </w:pPr>
+      <w:r>
+        <w:rPr>
+          <w:strike/>
+        </w:rPr>
+        <w:tab/>
+      </w:r>
+      <w:r>
+        <w:rPr>
+          <w:strike/>
+        </w:rPr>
         <w:tab/>
         <w:t xml:space="preserve">-Wrong timestamp, add timestamp of 40:58 </w:t>
       </w:r>
@@ -2206,6 +2251,7 @@
         <w:r>
           <w:rPr>
             <w:rStyle w:val="Hyperlink"/>
+            <w:strike/>
           </w:rPr>
           <w:t>http://youtu.be/v2ifWcnQs6M?t=40m58s</w:t>
         </w:r>
@@ -2214,8 +2260,14 @@
     <w:p>
       <w:pPr>
         <w:spacing w:after="0" w:line="240" w:lineRule="auto"/>
-      </w:pPr>
-      <w:r>
+        <w:rPr>
+          <w:strike/>
+        </w:rPr>
+      </w:pPr>
+      <w:r>
+        <w:rPr>
+          <w:strike/>
+        </w:rPr>
         <w:tab/>
         <w:t xml:space="preserve">25.   Object Augmentation </w:t>
       </w:r>
@@ -2223,11 +2275,20 @@
     <w:p>
       <w:pPr>
         <w:spacing w:after="0" w:line="240" w:lineRule="auto"/>
-      </w:pPr>
-      <w:r>
-        <w:tab/>
-      </w:r>
-      <w:r>
+        <w:rPr>
+          <w:strike/>
+        </w:rPr>
+      </w:pPr>
+      <w:r>
+        <w:rPr>
+          <w:strike/>
+        </w:rPr>
+        <w:tab/>
+      </w:r>
+      <w:r>
+        <w:rPr>
+          <w:strike/>
+        </w:rPr>
         <w:tab/>
         <w:t xml:space="preserve">-Wrong timestamp, add timestamp of 44:35 </w:t>
       </w:r>
@@ -2235,6 +2296,7 @@
         <w:r>
           <w:rPr>
             <w:rStyle w:val="Hyperlink"/>
+            <w:strike/>
           </w:rPr>
           <w:t>http://youtu.be/v2ifWcnQs6M?t=44m35s</w:t>
         </w:r>
@@ -2243,15 +2305,21 @@
     <w:p>
       <w:pPr>
         <w:spacing w:after="0" w:line="240" w:lineRule="auto"/>
-      </w:pPr>
-      <w:r>
-        <w:tab/>
-      </w:r>
-      <w:r>
-        <w:t xml:space="preserve">26.   </w:t>
-      </w:r>
-      <w:r>
-        <w:t>Object linkage/Prototypal inheritance</w:t>
+        <w:rPr>
+          <w:strike/>
+        </w:rPr>
+      </w:pPr>
+      <w:r>
+        <w:rPr>
+          <w:strike/>
+        </w:rPr>
+        <w:tab/>
+      </w:r>
+      <w:r>
+        <w:rPr>
+          <w:strike/>
+        </w:rPr>
+        <w:t>26.   Object linkage/Prototypal inheritance</w:t>
       </w:r>
     </w:p>
     <w:p>
@@ -2259,25 +2327,39 @@
         <w:spacing w:after="0" w:line="240" w:lineRule="auto"/>
         <w:rPr>
           <w:rStyle w:val="Hyperlink"/>
-        </w:rPr>
-      </w:pPr>
-      <w:r>
-        <w:tab/>
-      </w:r>
-      <w:r>
+          <w:strike/>
+        </w:rPr>
+      </w:pPr>
+      <w:r>
+        <w:rPr>
+          <w:strike/>
+        </w:rPr>
+        <w:tab/>
+      </w:r>
+      <w:r>
+        <w:rPr>
+          <w:strike/>
+        </w:rPr>
         <w:tab/>
         <w:t>-Wrong t</w:t>
       </w:r>
       <w:r>
+        <w:rPr>
+          <w:strike/>
+        </w:rPr>
         <w:t>imestamp, add timestamp of 45:21</w:t>
       </w:r>
       <w:r>
+        <w:rPr>
+          <w:strike/>
+        </w:rPr>
         <w:t xml:space="preserve"> </w:t>
       </w:r>
       <w:hyperlink r:id="rId31" w:history="1">
         <w:r>
           <w:rPr>
             <w:rStyle w:val="Hyperlink"/>
+            <w:strike/>
           </w:rPr>
           <w:t>http://youtu.be/v2ifWcnQs6M?t=45m21s</w:t>
         </w:r>
@@ -2286,10 +2368,14 @@
     <w:p>
       <w:pPr>
         <w:spacing w:after="0" w:line="240" w:lineRule="auto"/>
+        <w:rPr>
+          <w:strike/>
+        </w:rPr>
       </w:pPr>
       <w:r>
         <w:rPr>
           <w:rStyle w:val="Hyperlink"/>
+          <w:strike/>
           <w:u w:val="none"/>
         </w:rPr>
         <w:tab/>
@@ -2297,26 +2383,36 @@
       <w:r>
         <w:rPr>
           <w:rStyle w:val="Hyperlink"/>
+          <w:strike/>
           <w:color w:val="auto"/>
           <w:u w:val="none"/>
         </w:rPr>
         <w:t xml:space="preserve">Maybe add a section for Arrays here between </w:t>
       </w:r>
       <w:r>
-        <w:t>Object linkage</w:t>
-      </w:r>
-      <w:r>
-        <w:t>… and Functions</w:t>
-      </w:r>
-    </w:p>
-    <w:p>
-      <w:pPr>
-        <w:spacing w:after="0" w:line="240" w:lineRule="auto"/>
-      </w:pPr>
-      <w:r>
-        <w:tab/>
-      </w:r>
-      <w:r>
+        <w:rPr>
+          <w:strike/>
+        </w:rPr>
+        <w:t>Object linkage… and Functions</w:t>
+      </w:r>
+    </w:p>
+    <w:p>
+      <w:pPr>
+        <w:spacing w:after="0" w:line="240" w:lineRule="auto"/>
+        <w:rPr>
+          <w:strike/>
+        </w:rPr>
+      </w:pPr>
+      <w:r>
+        <w:rPr>
+          <w:strike/>
+        </w:rPr>
+        <w:tab/>
+      </w:r>
+      <w:r>
+        <w:rPr>
+          <w:strike/>
+        </w:rPr>
         <w:tab/>
         <w:t xml:space="preserve">-Add timestamp of 54:03 </w:t>
       </w:r>
@@ -2324,6 +2420,7 @@
         <w:r>
           <w:rPr>
             <w:rStyle w:val="Hyperlink"/>
+            <w:strike/>
           </w:rPr>
           <w:t>http://youtu.be/v2ifWcnQs6M?t=54m3s</w:t>
         </w:r>
@@ -2332,33 +2429,55 @@
     <w:p>
       <w:pPr>
         <w:spacing w:after="0" w:line="240" w:lineRule="auto"/>
-      </w:pPr>
-      <w:r>
+        <w:rPr>
+          <w:strike/>
+        </w:rPr>
+      </w:pPr>
+      <w:r>
+        <w:rPr>
+          <w:strike/>
+        </w:rPr>
         <w:tab/>
         <w:t xml:space="preserve">27.   </w:t>
       </w:r>
       <w:r>
+        <w:rPr>
+          <w:strike/>
+        </w:rPr>
         <w:t>Functions</w:t>
       </w:r>
     </w:p>
     <w:p>
       <w:pPr>
         <w:spacing w:after="0" w:line="240" w:lineRule="auto"/>
-      </w:pPr>
-      <w:r>
+        <w:rPr>
+          <w:strike/>
+        </w:rPr>
+      </w:pPr>
+      <w:r>
+        <w:rPr>
+          <w:strike/>
+        </w:rPr>
         <w:tab/>
         <w:t xml:space="preserve">           </w:t>
       </w:r>
       <w:r>
+        <w:rPr>
+          <w:strike/>
+        </w:rPr>
         <w:t xml:space="preserve"> </w:t>
       </w:r>
       <w:r>
+        <w:rPr>
+          <w:strike/>
+        </w:rPr>
         <w:t xml:space="preserve">-Wrong timestamp, add timestamp of 1:01:32 </w:t>
       </w:r>
       <w:hyperlink r:id="rId33" w:history="1">
         <w:r>
           <w:rPr>
             <w:rStyle w:val="Hyperlink"/>
+            <w:strike/>
           </w:rPr>
           <w:t>http://youtu.be/v2ifWcnQs6M?t=1h1m32s</w:t>
         </w:r>
@@ -2367,8 +2486,14 @@
     <w:p>
       <w:pPr>
         <w:spacing w:after="0" w:line="240" w:lineRule="auto"/>
-      </w:pPr>
-      <w:r>
+        <w:rPr>
+          <w:strike/>
+        </w:rPr>
+      </w:pPr>
+      <w:r>
+        <w:rPr>
+          <w:strike/>
+        </w:rPr>
         <w:tab/>
         <w:t>28.   Method and Function Forms of Invocation</w:t>
       </w:r>
@@ -2376,24 +2501,40 @@
     <w:p>
       <w:pPr>
         <w:spacing w:after="0" w:line="240" w:lineRule="auto"/>
-      </w:pPr>
-      <w:r>
+        <w:rPr>
+          <w:strike/>
+        </w:rPr>
+      </w:pPr>
+      <w:r>
+        <w:rPr>
+          <w:strike/>
+        </w:rPr>
         <w:tab/>
         <w:t xml:space="preserve">      </w:t>
       </w:r>
       <w:r>
+        <w:rPr>
+          <w:strike/>
+        </w:rPr>
         <w:t xml:space="preserve">  </w:t>
       </w:r>
       <w:r>
+        <w:rPr>
+          <w:strike/>
+        </w:rPr>
         <w:t xml:space="preserve">    -Wrong timestamp, add timestamp of 1:07:48</w:t>
       </w:r>
       <w:r>
+        <w:rPr>
+          <w:strike/>
+        </w:rPr>
         <w:t xml:space="preserve"> </w:t>
       </w:r>
       <w:hyperlink r:id="rId34" w:history="1">
         <w:r>
           <w:rPr>
             <w:rStyle w:val="Hyperlink"/>
+            <w:strike/>
           </w:rPr>
           <w:t>http://youtu.be/v2ifWcnQs6M?t=1h7m48s</w:t>
         </w:r>
@@ -2402,20 +2543,35 @@
     <w:p>
       <w:pPr>
         <w:spacing w:after="0" w:line="240" w:lineRule="auto"/>
-      </w:pPr>
-      <w:r>
+        <w:rPr>
+          <w:strike/>
+        </w:rPr>
+      </w:pPr>
+      <w:r>
+        <w:rPr>
+          <w:strike/>
+        </w:rPr>
         <w:tab/>
         <w:t xml:space="preserve">          </w:t>
       </w:r>
       <w:r>
+        <w:rPr>
+          <w:strike/>
+        </w:rPr>
         <w:t xml:space="preserve">  -Don’t understand what is meant by the comments in line 29, 30, and 31 </w:t>
       </w:r>
     </w:p>
     <w:p>
       <w:pPr>
         <w:spacing w:after="0" w:line="240" w:lineRule="auto"/>
-      </w:pPr>
-      <w:r>
+        <w:rPr>
+          <w:strike/>
+        </w:rPr>
+      </w:pPr>
+      <w:r>
+        <w:rPr>
+          <w:strike/>
+        </w:rPr>
         <w:tab/>
         <w:t>29.   Constructor Invocation</w:t>
       </w:r>
@@ -2423,36 +2579,64 @@
     <w:p>
       <w:pPr>
         <w:spacing w:after="0" w:line="240" w:lineRule="auto"/>
-      </w:pPr>
-      <w:r>
+        <w:rPr>
+          <w:strike/>
+        </w:rPr>
+      </w:pPr>
+      <w:r>
+        <w:rPr>
+          <w:strike/>
+        </w:rPr>
         <w:tab/>
         <w:t xml:space="preserve">          </w:t>
       </w:r>
       <w:r>
+        <w:rPr>
+          <w:strike/>
+        </w:rPr>
         <w:t xml:space="preserve">  </w:t>
       </w:r>
       <w:r>
+        <w:rPr>
+          <w:strike/>
+        </w:rPr>
         <w:t>-</w:t>
       </w:r>
       <w:r>
+        <w:rPr>
+          <w:strike/>
+        </w:rPr>
         <w:t xml:space="preserve">Correct </w:t>
       </w:r>
       <w:r>
+        <w:rPr>
+          <w:strike/>
+        </w:rPr>
         <w:t>timestamp of 1:10</w:t>
       </w:r>
       <w:r>
+        <w:rPr>
+          <w:strike/>
+        </w:rPr>
         <w:t>:48</w:t>
       </w:r>
       <w:r>
+        <w:rPr>
+          <w:strike/>
+        </w:rPr>
         <w:t>, add link</w:t>
       </w:r>
       <w:r>
+        <w:rPr>
+          <w:strike/>
+        </w:rPr>
         <w:t xml:space="preserve"> </w:t>
       </w:r>
       <w:hyperlink r:id="rId35" w:history="1">
         <w:r>
           <w:rPr>
             <w:rStyle w:val="Hyperlink"/>
+            <w:strike/>
           </w:rPr>
           <w:t>http://youtu.be/v2ifWcnQs6M?t=1h10m48s</w:t>
         </w:r>
@@ -2461,33 +2645,60 @@
     <w:p>
       <w:pPr>
         <w:spacing w:after="0" w:line="240" w:lineRule="auto"/>
-      </w:pPr>
-      <w:r>
+        <w:rPr>
+          <w:strike/>
+        </w:rPr>
+      </w:pPr>
+      <w:r>
+        <w:rPr>
+          <w:strike/>
+        </w:rPr>
         <w:tab/>
         <w:t xml:space="preserve">         </w:t>
       </w:r>
       <w:r>
+        <w:rPr>
+          <w:strike/>
+        </w:rPr>
         <w:t xml:space="preserve">  </w:t>
       </w:r>
       <w:r>
+        <w:rPr>
+          <w:strike/>
+        </w:rPr>
         <w:t xml:space="preserve"> </w:t>
       </w:r>
       <w:r>
+        <w:rPr>
+          <w:strike/>
+        </w:rPr>
         <w:t>-Remove the extra lines after the second code example</w:t>
       </w:r>
     </w:p>
     <w:p>
       <w:pPr>
         <w:spacing w:after="0" w:line="240" w:lineRule="auto"/>
-      </w:pPr>
-      <w:r>
+        <w:rPr>
+          <w:strike/>
+        </w:rPr>
+      </w:pPr>
+      <w:r>
+        <w:rPr>
+          <w:strike/>
+        </w:rPr>
         <w:tab/>
         <w:t xml:space="preserve">         </w:t>
       </w:r>
       <w:r>
+        <w:rPr>
+          <w:strike/>
+        </w:rPr>
         <w:t xml:space="preserve">  </w:t>
       </w:r>
       <w:r>
+        <w:rPr>
+          <w:strike/>
+        </w:rPr>
         <w:t xml:space="preserve"> -Add a new line after the fourth code example to space things out a bit</w:t>
       </w:r>
     </w:p>
@@ -2521,8 +2732,14 @@
     <w:p>
       <w:pPr>
         <w:spacing w:after="0" w:line="240" w:lineRule="auto"/>
-      </w:pPr>
-      <w:r>
+        <w:rPr>
+          <w:strike/>
+        </w:rPr>
+      </w:pPr>
+      <w:r>
+        <w:rPr>
+          <w:strike/>
+        </w:rPr>
         <w:tab/>
         <w:t>31.   Augmenting Built-in Types</w:t>
       </w:r>
@@ -2530,18 +2747,28 @@
     <w:p>
       <w:pPr>
         <w:spacing w:after="0" w:line="240" w:lineRule="auto"/>
-      </w:pPr>
-      <w:r>
+        <w:rPr>
+          <w:strike/>
+        </w:rPr>
+      </w:pPr>
+      <w:r>
+        <w:rPr>
+          <w:strike/>
+        </w:rPr>
         <w:tab/>
         <w:t xml:space="preserve">            -No timestamp, add timestamp of </w:t>
       </w:r>
       <w:r>
+        <w:rPr>
+          <w:strike/>
+        </w:rPr>
         <w:t xml:space="preserve">1:13:15 </w:t>
       </w:r>
       <w:hyperlink r:id="rId36" w:history="1">
         <w:r>
           <w:rPr>
             <w:rStyle w:val="Hyperlink"/>
+            <w:strike/>
           </w:rPr>
           <w:t>http://youtu.be/v2ifWcnQs6M?t=1h13m15s</w:t>
         </w:r>
@@ -2550,13 +2777,21 @@
     <w:p>
       <w:pPr>
         <w:spacing w:after="0" w:line="240" w:lineRule="auto"/>
-      </w:pPr>
-      <w:r>
+        <w:rPr>
+          <w:strike/>
+        </w:rPr>
+      </w:pPr>
+      <w:bookmarkStart w:id="0" w:name="_GoBack"/>
+      <w:r>
+        <w:rPr>
+          <w:strike/>
+        </w:rPr>
         <w:lastRenderedPageBreak/>
         <w:tab/>
         <w:t xml:space="preserve">            -Add a comment briefly explaining what this code does.</w:t>
       </w:r>
     </w:p>
+    <w:bookmarkEnd w:id="0"/>
     <w:p>
       <w:pPr>
         <w:spacing w:after="0" w:line="240" w:lineRule="auto"/>

</xml_diff>

<commit_message>
Table of Contents; information, link, and visual modifications SIX.
</commit_message>
<xml_diff>
--- a/Check list_Emilio's Notes.docx
+++ b/Check list_Emilio's Notes.docx
@@ -2781,35 +2781,53 @@
           <w:strike/>
         </w:rPr>
       </w:pPr>
+      <w:r>
+        <w:rPr>
+          <w:strike/>
+        </w:rPr>
+        <w:lastRenderedPageBreak/>
+        <w:tab/>
+        <w:t xml:space="preserve">            -Add a comment briefly explaining what this code does.</w:t>
+      </w:r>
+    </w:p>
+    <w:p>
+      <w:pPr>
+        <w:spacing w:after="0" w:line="240" w:lineRule="auto"/>
+      </w:pPr>
+    </w:p>
+    <w:p>
+      <w:pPr>
+        <w:spacing w:after="0" w:line="240" w:lineRule="auto"/>
+      </w:pPr>
+    </w:p>
+    <w:p>
+      <w:pPr>
+        <w:spacing w:after="0" w:line="240" w:lineRule="auto"/>
+        <w:rPr>
+          <w:strike/>
+        </w:rPr>
+      </w:pPr>
       <w:bookmarkStart w:id="0" w:name="_GoBack"/>
       <w:r>
         <w:rPr>
           <w:strike/>
         </w:rPr>
-        <w:lastRenderedPageBreak/>
-        <w:tab/>
-        <w:t xml:space="preserve">            -Add a comment briefly explaining what this code does.</w:t>
+        <w:t xml:space="preserve">Add a </w:t>
+      </w:r>
+      <w:r>
+        <w:rPr>
+          <w:strike/>
+        </w:rPr>
+        <w:t>table of contents</w:t>
+      </w:r>
+      <w:r>
+        <w:rPr>
+          <w:strike/>
+        </w:rPr>
+        <w:t xml:space="preserve"> at the top to quickly take you down to any section you clicked on.</w:t>
       </w:r>
     </w:p>
     <w:bookmarkEnd w:id="0"/>
-    <w:p>
-      <w:pPr>
-        <w:spacing w:after="0" w:line="240" w:lineRule="auto"/>
-      </w:pPr>
-    </w:p>
-    <w:p>
-      <w:pPr>
-        <w:spacing w:after="0" w:line="240" w:lineRule="auto"/>
-      </w:pPr>
-    </w:p>
-    <w:p>
-      <w:pPr>
-        <w:spacing w:after="0" w:line="240" w:lineRule="auto"/>
-      </w:pPr>
-      <w:r>
-        <w:t>Add a glossary at the top to quickly take you down to any section you clicked on.</w:t>
-      </w:r>
-    </w:p>
     <w:p>
       <w:pPr>
         <w:spacing w:after="0" w:line="240" w:lineRule="auto"/>

</xml_diff>